<commit_message>
Añadida la captura marcando diferencias con la versión anterior (8c)
</commit_message>
<xml_diff>
--- a/Proyecto_Nexus/Documentación/DocumentoNuevo(inciso8a).docx
+++ b/Proyecto_Nexus/Documentación/DocumentoNuevo(inciso8a).docx
@@ -42,6 +42,67 @@
                     <a:xfrm>
                       <a:off x="0" y="0"/>
                       <a:ext cx="5398770" cy="4110990"/>
+                    </a:xfrm>
+                    <a:prstGeom prst="rect">
+                      <a:avLst/>
+                    </a:prstGeom>
+                    <a:noFill/>
+                    <a:ln>
+                      <a:noFill/>
+                    </a:ln>
+                  </pic:spPr>
+                </pic:pic>
+              </a:graphicData>
+            </a:graphic>
+          </wp:inline>
+        </w:drawing>
+      </w:r>
+    </w:p>
+    <w:p>
+      <w:r>
+        <w:t>Captura de pantalla que marca las diferencias.</w:t>
+      </w:r>
+    </w:p>
+    <w:p>
+      <w:r>
+        <w:rPr>
+          <w:noProof/>
+          <w:lang w:eastAsia="es-ES"/>
+        </w:rPr>
+        <w:drawing>
+          <wp:inline distT="0" distB="0" distL="0" distR="0">
+            <wp:extent cx="5398770" cy="3029585"/>
+            <wp:effectExtent l="0" t="0" r="0" b="0"/>
+            <wp:docPr id="2" name="Imagen 2"/>
+            <wp:cNvGraphicFramePr>
+              <a:graphicFrameLocks xmlns:a="http://schemas.openxmlformats.org/drawingml/2006/main" noChangeAspect="1"/>
+            </wp:cNvGraphicFramePr>
+            <a:graphic xmlns:a="http://schemas.openxmlformats.org/drawingml/2006/main">
+              <a:graphicData uri="http://schemas.openxmlformats.org/drawingml/2006/picture">
+                <pic:pic xmlns:pic="http://schemas.openxmlformats.org/drawingml/2006/picture">
+                  <pic:nvPicPr>
+                    <pic:cNvPr id="0" name="Picture 1"/>
+                    <pic:cNvPicPr>
+                      <a:picLocks noChangeAspect="1" noChangeArrowheads="1"/>
+                    </pic:cNvPicPr>
+                  </pic:nvPicPr>
+                  <pic:blipFill>
+                    <a:blip r:embed="rId5">
+                      <a:extLst>
+                        <a:ext uri="{28A0092B-C50C-407E-A947-70E740481C1C}">
+                          <a14:useLocalDpi xmlns:a14="http://schemas.microsoft.com/office/drawing/2010/main" val="0"/>
+                        </a:ext>
+                      </a:extLst>
+                    </a:blip>
+                    <a:srcRect/>
+                    <a:stretch>
+                      <a:fillRect/>
+                    </a:stretch>
+                  </pic:blipFill>
+                  <pic:spPr bwMode="auto">
+                    <a:xfrm>
+                      <a:off x="0" y="0"/>
+                      <a:ext cx="5398770" cy="3029585"/>
                     </a:xfrm>
                     <a:prstGeom prst="rect">
                       <a:avLst/>

</xml_diff>

<commit_message>
Añadido el log requerido. (8d)
</commit_message>
<xml_diff>
--- a/Proyecto_Nexus/Documentación/DocumentoNuevo(inciso8a).docx
+++ b/Proyecto_Nexus/Documentación/DocumentoNuevo(inciso8a).docx
@@ -118,8 +118,82 @@
           </wp:inline>
         </w:drawing>
       </w:r>
+    </w:p>
+    <w:p/>
+    <w:p/>
+    <w:p/>
+    <w:p/>
+    <w:p>
       <w:bookmarkStart w:id="0" w:name="_GoBack"/>
       <w:bookmarkEnd w:id="0"/>
+      <w:r>
+        <w:lastRenderedPageBreak/>
+        <w:t xml:space="preserve">Captura de pantalla con el </w:t>
+      </w:r>
+      <w:proofErr w:type="spellStart"/>
+      <w:r>
+        <w:t>log</w:t>
+      </w:r>
+      <w:proofErr w:type="spellEnd"/>
+      <w:r>
+        <w:t>.</w:t>
+      </w:r>
+    </w:p>
+    <w:p>
+      <w:r>
+        <w:rPr>
+          <w:noProof/>
+          <w:lang w:eastAsia="es-ES"/>
+        </w:rPr>
+        <w:drawing>
+          <wp:inline distT="0" distB="0" distL="0" distR="0">
+            <wp:extent cx="5398770" cy="2878455"/>
+            <wp:effectExtent l="0" t="0" r="0" b="0"/>
+            <wp:docPr id="3" name="Imagen 3"/>
+            <wp:cNvGraphicFramePr>
+              <a:graphicFrameLocks xmlns:a="http://schemas.openxmlformats.org/drawingml/2006/main" noChangeAspect="1"/>
+            </wp:cNvGraphicFramePr>
+            <a:graphic xmlns:a="http://schemas.openxmlformats.org/drawingml/2006/main">
+              <a:graphicData uri="http://schemas.openxmlformats.org/drawingml/2006/picture">
+                <pic:pic xmlns:pic="http://schemas.openxmlformats.org/drawingml/2006/picture">
+                  <pic:nvPicPr>
+                    <pic:cNvPr id="0" name="Picture 1"/>
+                    <pic:cNvPicPr>
+                      <a:picLocks noChangeAspect="1" noChangeArrowheads="1"/>
+                    </pic:cNvPicPr>
+                  </pic:nvPicPr>
+                  <pic:blipFill>
+                    <a:blip r:embed="rId6">
+                      <a:extLst>
+                        <a:ext uri="{28A0092B-C50C-407E-A947-70E740481C1C}">
+                          <a14:useLocalDpi xmlns:a14="http://schemas.microsoft.com/office/drawing/2010/main" val="0"/>
+                        </a:ext>
+                      </a:extLst>
+                    </a:blip>
+                    <a:srcRect/>
+                    <a:stretch>
+                      <a:fillRect/>
+                    </a:stretch>
+                  </pic:blipFill>
+                  <pic:spPr bwMode="auto">
+                    <a:xfrm>
+                      <a:off x="0" y="0"/>
+                      <a:ext cx="5398770" cy="2878455"/>
+                    </a:xfrm>
+                    <a:prstGeom prst="rect">
+                      <a:avLst/>
+                    </a:prstGeom>
+                    <a:noFill/>
+                    <a:ln>
+                      <a:noFill/>
+                    </a:ln>
+                  </pic:spPr>
+                </pic:pic>
+              </a:graphicData>
+            </a:graphic>
+          </wp:inline>
+        </w:drawing>
+      </w:r>
     </w:p>
     <w:sectPr>
       <w:pgSz w:w="11906" w:h="16838"/>

</xml_diff>

<commit_message>
Añadido el gráfico de versiones. (8e)
</commit_message>
<xml_diff>
--- a/Proyecto_Nexus/Documentación/DocumentoNuevo(inciso8a).docx
+++ b/Proyecto_Nexus/Documentación/DocumentoNuevo(inciso8a).docx
@@ -124,8 +124,6 @@
     <w:p/>
     <w:p/>
     <w:p>
-      <w:bookmarkStart w:id="0" w:name="_GoBack"/>
-      <w:bookmarkEnd w:id="0"/>
       <w:r>
         <w:lastRenderedPageBreak/>
         <w:t xml:space="preserve">Captura de pantalla con el </w:t>
@@ -194,6 +192,69 @@
           </wp:inline>
         </w:drawing>
       </w:r>
+    </w:p>
+    <w:p>
+      <w:r>
+        <w:t>Captura del historial de revisiones.</w:t>
+      </w:r>
+    </w:p>
+    <w:p>
+      <w:r>
+        <w:rPr>
+          <w:noProof/>
+          <w:lang w:eastAsia="es-ES"/>
+        </w:rPr>
+        <w:drawing>
+          <wp:inline distT="0" distB="0" distL="0" distR="0">
+            <wp:extent cx="5400675" cy="4076700"/>
+            <wp:effectExtent l="0" t="0" r="9525" b="0"/>
+            <wp:docPr id="4" name="Imagen 4"/>
+            <wp:cNvGraphicFramePr>
+              <a:graphicFrameLocks xmlns:a="http://schemas.openxmlformats.org/drawingml/2006/main" noChangeAspect="1"/>
+            </wp:cNvGraphicFramePr>
+            <a:graphic xmlns:a="http://schemas.openxmlformats.org/drawingml/2006/main">
+              <a:graphicData uri="http://schemas.openxmlformats.org/drawingml/2006/picture">
+                <pic:pic xmlns:pic="http://schemas.openxmlformats.org/drawingml/2006/picture">
+                  <pic:nvPicPr>
+                    <pic:cNvPr id="0" name="Picture 1"/>
+                    <pic:cNvPicPr>
+                      <a:picLocks noChangeAspect="1" noChangeArrowheads="1"/>
+                    </pic:cNvPicPr>
+                  </pic:nvPicPr>
+                  <pic:blipFill>
+                    <a:blip r:embed="rId7">
+                      <a:extLst>
+                        <a:ext uri="{28A0092B-C50C-407E-A947-70E740481C1C}">
+                          <a14:useLocalDpi xmlns:a14="http://schemas.microsoft.com/office/drawing/2010/main" val="0"/>
+                        </a:ext>
+                      </a:extLst>
+                    </a:blip>
+                    <a:srcRect/>
+                    <a:stretch>
+                      <a:fillRect/>
+                    </a:stretch>
+                  </pic:blipFill>
+                  <pic:spPr bwMode="auto">
+                    <a:xfrm>
+                      <a:off x="0" y="0"/>
+                      <a:ext cx="5400675" cy="4076700"/>
+                    </a:xfrm>
+                    <a:prstGeom prst="rect">
+                      <a:avLst/>
+                    </a:prstGeom>
+                    <a:noFill/>
+                    <a:ln>
+                      <a:noFill/>
+                    </a:ln>
+                  </pic:spPr>
+                </pic:pic>
+              </a:graphicData>
+            </a:graphic>
+          </wp:inline>
+        </w:drawing>
+      </w:r>
+      <w:bookmarkStart w:id="0" w:name="_GoBack"/>
+      <w:bookmarkEnd w:id="0"/>
     </w:p>
     <w:sectPr>
       <w:pgSz w:w="11906" w:h="16838"/>

</xml_diff>

<commit_message>
Agregada captura de la operación del inciso 11
</commit_message>
<xml_diff>
--- a/Proyecto_Nexus/Documentación/DocumentoNuevo(inciso8a).docx
+++ b/Proyecto_Nexus/Documentación/DocumentoNuevo(inciso8a).docx
@@ -1,15 +1,15 @@
 
 <file path=word/document.xml><?xml version="1.0" encoding="utf-8"?>
-<w:document xmlns:wpc="http://schemas.microsoft.com/office/word/2010/wordprocessingCanvas" xmlns:mc="http://schemas.openxmlformats.org/markup-compatibility/2006" xmlns:o="urn:schemas-microsoft-com:office:office" xmlns:r="http://schemas.openxmlformats.org/officeDocument/2006/relationships" xmlns:m="http://schemas.openxmlformats.org/officeDocument/2006/math" xmlns:v="urn:schemas-microsoft-com:vml" xmlns:wp14="http://schemas.microsoft.com/office/word/2010/wordprocessingDrawing" xmlns:wp="http://schemas.openxmlformats.org/drawingml/2006/wordprocessingDrawing" xmlns:w10="urn:schemas-microsoft-com:office:word" xmlns:w="http://schemas.openxmlformats.org/wordprocessingml/2006/main" xmlns:w14="http://schemas.microsoft.com/office/word/2010/wordml" xmlns:w15="http://schemas.microsoft.com/office/word/2012/wordml" xmlns:wpg="http://schemas.microsoft.com/office/word/2010/wordprocessingGroup" xmlns:wpi="http://schemas.microsoft.com/office/word/2010/wordprocessingInk" xmlns:wne="http://schemas.microsoft.com/office/word/2006/wordml" xmlns:wps="http://schemas.microsoft.com/office/word/2010/wordprocessingShape" mc:Ignorable="w14 w15 wp14">
+<w:document xmlns:wpc="http://schemas.microsoft.com/office/word/2010/wordprocessingCanvas" xmlns:mo="http://schemas.microsoft.com/office/mac/office/2008/main" xmlns:mc="http://schemas.openxmlformats.org/markup-compatibility/2006" xmlns:mv="urn:schemas-microsoft-com:mac:vml" xmlns:o="urn:schemas-microsoft-com:office:office" xmlns:r="http://schemas.openxmlformats.org/officeDocument/2006/relationships" xmlns:m="http://schemas.openxmlformats.org/officeDocument/2006/math" xmlns:v="urn:schemas-microsoft-com:vml" xmlns:wp14="http://schemas.microsoft.com/office/word/2010/wordprocessingDrawing" xmlns:wp="http://schemas.openxmlformats.org/drawingml/2006/wordprocessingDrawing" xmlns:w10="urn:schemas-microsoft-com:office:word" xmlns:w="http://schemas.openxmlformats.org/wordprocessingml/2006/main" xmlns:w14="http://schemas.microsoft.com/office/word/2010/wordml" xmlns:w15="http://schemas.microsoft.com/office/word/2012/wordml" xmlns:wpg="http://schemas.microsoft.com/office/word/2010/wordprocessingGroup" xmlns:wpi="http://schemas.microsoft.com/office/word/2010/wordprocessingInk" xmlns:wne="http://schemas.microsoft.com/office/word/2006/wordml" xmlns:wps="http://schemas.microsoft.com/office/word/2010/wordprocessingShape" mc:Ignorable="w14 w15 wp14">
   <w:body>
     <w:p>
       <w:r>
         <w:rPr>
           <w:noProof/>
-          <w:lang w:eastAsia="es-ES"/>
+          <w:lang w:val="es-ES_tradnl" w:eastAsia="es-ES_tradnl"/>
         </w:rPr>
         <w:drawing>
-          <wp:inline distT="0" distB="0" distL="0" distR="0">
+          <wp:inline distT="0" distB="0" distL="0" distR="0" wp14:anchorId="7B10B8B6" wp14:editId="4B8B2463">
             <wp:extent cx="5398770" cy="4110990"/>
             <wp:effectExtent l="0" t="0" r="0" b="3810"/>
             <wp:docPr id="1" name="Imagen 1"/>
@@ -67,10 +67,10 @@
       <w:r>
         <w:rPr>
           <w:noProof/>
-          <w:lang w:eastAsia="es-ES"/>
+          <w:lang w:val="es-ES_tradnl" w:eastAsia="es-ES_tradnl"/>
         </w:rPr>
         <w:drawing>
-          <wp:inline distT="0" distB="0" distL="0" distR="0">
+          <wp:inline distT="0" distB="0" distL="0" distR="0" wp14:anchorId="33FFD6FD" wp14:editId="78E76666">
             <wp:extent cx="5398770" cy="3029585"/>
             <wp:effectExtent l="0" t="0" r="0" b="0"/>
             <wp:docPr id="2" name="Imagen 2"/>
@@ -126,25 +126,17 @@
     <w:p>
       <w:r>
         <w:lastRenderedPageBreak/>
-        <w:t xml:space="preserve">Captura de pantalla con el </w:t>
-      </w:r>
-      <w:proofErr w:type="spellStart"/>
-      <w:r>
-        <w:t>log</w:t>
-      </w:r>
-      <w:proofErr w:type="spellEnd"/>
-      <w:r>
-        <w:t>.</w:t>
+        <w:t>Captura de pantalla con el log.</w:t>
       </w:r>
     </w:p>
     <w:p>
       <w:r>
         <w:rPr>
           <w:noProof/>
-          <w:lang w:eastAsia="es-ES"/>
+          <w:lang w:val="es-ES_tradnl" w:eastAsia="es-ES_tradnl"/>
         </w:rPr>
         <w:drawing>
-          <wp:inline distT="0" distB="0" distL="0" distR="0">
+          <wp:inline distT="0" distB="0" distL="0" distR="0" wp14:anchorId="605043A0" wp14:editId="023F329C">
             <wp:extent cx="5398770" cy="2878455"/>
             <wp:effectExtent l="0" t="0" r="0" b="0"/>
             <wp:docPr id="3" name="Imagen 3"/>
@@ -202,10 +194,10 @@
       <w:r>
         <w:rPr>
           <w:noProof/>
-          <w:lang w:eastAsia="es-ES"/>
+          <w:lang w:val="es-ES_tradnl" w:eastAsia="es-ES_tradnl"/>
         </w:rPr>
         <w:drawing>
-          <wp:inline distT="0" distB="0" distL="0" distR="0">
+          <wp:inline distT="0" distB="0" distL="0" distR="0" wp14:anchorId="4D854A36" wp14:editId="0D7CD4A9">
             <wp:extent cx="5400675" cy="4076700"/>
             <wp:effectExtent l="0" t="0" r="9525" b="0"/>
             <wp:docPr id="4" name="Imagen 4"/>
@@ -253,8 +245,57 @@
           </wp:inline>
         </w:drawing>
       </w:r>
+    </w:p>
+    <w:p/>
+    <w:p>
+      <w:r>
+        <w:t xml:space="preserve">Cambio de rama, de Desarrollo-Evolutivo a Mantenimiento (inciso 11). Captura de pantalla del </w:t>
+      </w:r>
       <w:bookmarkStart w:id="0" w:name="_GoBack"/>
       <w:bookmarkEnd w:id="0"/>
+      <w:r>
+        <w:t>cliente GitHub Desktop.</w:t>
+      </w:r>
+    </w:p>
+    <w:p>
+      <w:r>
+        <w:lastRenderedPageBreak/>
+        <w:drawing>
+          <wp:inline distT="0" distB="0" distL="0" distR="0" wp14:anchorId="08F7161D" wp14:editId="0A180B4A">
+            <wp:extent cx="5400040" cy="3740150"/>
+            <wp:effectExtent l="0" t="0" r="0" b="0"/>
+            <wp:docPr id="5" name="Imagen 5"/>
+            <wp:cNvGraphicFramePr>
+              <a:graphicFrameLocks xmlns:a="http://schemas.openxmlformats.org/drawingml/2006/main" noChangeAspect="1"/>
+            </wp:cNvGraphicFramePr>
+            <a:graphic xmlns:a="http://schemas.openxmlformats.org/drawingml/2006/main">
+              <a:graphicData uri="http://schemas.openxmlformats.org/drawingml/2006/picture">
+                <pic:pic xmlns:pic="http://schemas.openxmlformats.org/drawingml/2006/picture">
+                  <pic:nvPicPr>
+                    <pic:cNvPr id="1" name=""/>
+                    <pic:cNvPicPr/>
+                  </pic:nvPicPr>
+                  <pic:blipFill>
+                    <a:blip r:embed="rId8"/>
+                    <a:stretch>
+                      <a:fillRect/>
+                    </a:stretch>
+                  </pic:blipFill>
+                  <pic:spPr>
+                    <a:xfrm>
+                      <a:off x="0" y="0"/>
+                      <a:ext cx="5400040" cy="3740150"/>
+                    </a:xfrm>
+                    <a:prstGeom prst="rect">
+                      <a:avLst/>
+                    </a:prstGeom>
+                  </pic:spPr>
+                </pic:pic>
+              </a:graphicData>
+            </a:graphic>
+          </wp:inline>
+        </w:drawing>
+      </w:r>
     </w:p>
     <w:sectPr>
       <w:pgSz w:w="11906" w:h="16838"/>
@@ -283,7 +324,7 @@
       </w:pPr>
     </w:pPrDefault>
   </w:docDefaults>
-  <w:latentStyles w:defLockedState="0" w:defUIPriority="99" w:defSemiHidden="0" w:defUnhideWhenUsed="0" w:defQFormat="0" w:count="371">
+  <w:latentStyles w:defLockedState="0" w:defUIPriority="99" w:defSemiHidden="0" w:defUnhideWhenUsed="0" w:defQFormat="0" w:count="380">
     <w:lsdException w:name="Normal" w:uiPriority="0" w:qFormat="1"/>
     <w:lsdException w:name="heading 1" w:uiPriority="9" w:qFormat="1"/>
     <w:lsdException w:name="heading 2" w:semiHidden="1" w:uiPriority="9" w:unhideWhenUsed="1" w:qFormat="1"/>

</xml_diff>